<commit_message>
Added a focus group script
</commit_message>
<xml_diff>
--- a/PALSS_Deliverable_2_FocusGroup.docx
+++ b/PALSS_Deliverable_2_FocusGroup.docx
@@ -136,10 +136,178 @@
     <w:p>
       <w:pPr>
         <w:spacing w:line="480" w:lineRule="auto"/>
-        <w:rPr>
-          <w:sz w:val="24"/>
-        </w:rPr>
-      </w:pPr>
+        <w:jc w:val="center"/>
+        <w:rPr>
+          <w:sz w:val="24"/>
+        </w:rPr>
+      </w:pPr>
+      <w:r>
+        <w:rPr>
+          <w:sz w:val="24"/>
+        </w:rPr>
+        <w:lastRenderedPageBreak/>
+        <w:t>Script</w:t>
+      </w:r>
+    </w:p>
+    <w:p>
+      <w:pPr>
+        <w:spacing w:line="480" w:lineRule="auto"/>
+        <w:ind w:firstLine="720"/>
+        <w:rPr>
+          <w:sz w:val="24"/>
+        </w:rPr>
+      </w:pPr>
+      <w:r>
+        <w:rPr>
+          <w:sz w:val="24"/>
+        </w:rPr>
+        <w:t>Hello. Thank you for taking the time to be here today.</w:t>
+      </w:r>
+    </w:p>
+    <w:p>
+      <w:pPr>
+        <w:spacing w:line="480" w:lineRule="auto"/>
+        <w:ind w:firstLine="720"/>
+        <w:rPr>
+          <w:sz w:val="24"/>
+        </w:rPr>
+      </w:pPr>
+      <w:r>
+        <w:rPr>
+          <w:sz w:val="24"/>
+        </w:rPr>
+        <w:t xml:space="preserve">Although we do not have a fully-working demonstration, we wanted to give you an idea of the planned features for Xpendit and to show you what we have for an interface design. </w:t>
+      </w:r>
+    </w:p>
+    <w:p>
+      <w:pPr>
+        <w:spacing w:line="480" w:lineRule="auto"/>
+        <w:ind w:firstLine="720"/>
+        <w:rPr>
+          <w:sz w:val="24"/>
+        </w:rPr>
+      </w:pPr>
+      <w:r>
+        <w:rPr>
+          <w:sz w:val="24"/>
+        </w:rPr>
+        <w:t xml:space="preserve">Xpendit is a group finance tracking app. </w:t>
+      </w:r>
+      <w:r>
+        <w:rPr>
+          <w:sz w:val="24"/>
+        </w:rPr>
+        <w:t>Xpendit will allow you and your friends or roommates to keep track of what everyone owes each other, whether for a single night out or for an apartment.</w:t>
+      </w:r>
+    </w:p>
+    <w:p>
+      <w:pPr>
+        <w:spacing w:line="480" w:lineRule="auto"/>
+        <w:ind w:firstLine="720"/>
+        <w:rPr>
+          <w:sz w:val="24"/>
+        </w:rPr>
+      </w:pPr>
+      <w:r>
+        <w:rPr>
+          <w:sz w:val="24"/>
+        </w:rPr>
+        <w:t xml:space="preserve">Xpendit’s differentiating features are the ability to have one-on-one transactions in addition to group transactions, as well as the ability to create shopping lists that can be edited by each member of a group. Not only will your roommates not forget to buy groceries again, but it will be easy to reimburse your friends so that nobody </w:t>
+      </w:r>
+      <w:proofErr w:type="gramStart"/>
+      <w:r>
+        <w:rPr>
+          <w:sz w:val="24"/>
+        </w:rPr>
+        <w:t>has to</w:t>
+      </w:r>
+      <w:proofErr w:type="gramEnd"/>
+      <w:r>
+        <w:rPr>
+          <w:sz w:val="24"/>
+        </w:rPr>
+        <w:t xml:space="preserve"> pay too much.</w:t>
+      </w:r>
+    </w:p>
+    <w:p>
+      <w:pPr>
+        <w:spacing w:line="480" w:lineRule="auto"/>
+        <w:ind w:firstLine="720"/>
+        <w:rPr>
+          <w:sz w:val="24"/>
+        </w:rPr>
+      </w:pPr>
+      <w:r>
+        <w:rPr>
+          <w:sz w:val="24"/>
+        </w:rPr>
+        <w:t xml:space="preserve">Now that you’ve heard what Xpendit </w:t>
+      </w:r>
+      <w:proofErr w:type="gramStart"/>
+      <w:r>
+        <w:rPr>
+          <w:sz w:val="24"/>
+        </w:rPr>
+        <w:t>is all</w:t>
+      </w:r>
+      <w:proofErr w:type="gramEnd"/>
+      <w:r>
+        <w:rPr>
+          <w:sz w:val="24"/>
+        </w:rPr>
+        <w:t xml:space="preserve"> about, here is the app itself [show off the app]</w:t>
+      </w:r>
+      <w:r>
+        <w:rPr>
+          <w:sz w:val="24"/>
+        </w:rPr>
+        <w:t>.</w:t>
+      </w:r>
+    </w:p>
+    <w:p>
+      <w:pPr>
+        <w:spacing w:line="480" w:lineRule="auto"/>
+        <w:ind w:firstLine="720"/>
+        <w:rPr>
+          <w:sz w:val="24"/>
+        </w:rPr>
+      </w:pPr>
+      <w:r>
+        <w:rPr>
+          <w:sz w:val="24"/>
+        </w:rPr>
+        <w:t>What do you all think of Xpendit’s feature set? Would you use the app yourself with your friends or for your apartment?</w:t>
+      </w:r>
+    </w:p>
+    <w:p>
+      <w:pPr>
+        <w:spacing w:line="480" w:lineRule="auto"/>
+        <w:ind w:firstLine="720"/>
+        <w:rPr>
+          <w:sz w:val="24"/>
+        </w:rPr>
+      </w:pPr>
+      <w:r>
+        <w:rPr>
+          <w:sz w:val="24"/>
+        </w:rPr>
+        <w:t xml:space="preserve">What do you think about how Xpendit looks? </w:t>
+      </w:r>
+    </w:p>
+    <w:p>
+      <w:pPr>
+        <w:spacing w:line="480" w:lineRule="auto"/>
+        <w:ind w:firstLine="720"/>
+        <w:rPr>
+          <w:sz w:val="24"/>
+        </w:rPr>
+      </w:pPr>
+      <w:r>
+        <w:rPr>
+          <w:sz w:val="24"/>
+        </w:rPr>
+        <w:t>Thank you again for taking the time to answer our questions today.</w:t>
+      </w:r>
       <w:bookmarkStart w:id="0" w:name="_GoBack"/>
       <w:bookmarkEnd w:id="0"/>
     </w:p>

</xml_diff>

<commit_message>
Added notes from holding focus group
</commit_message>
<xml_diff>
--- a/PALSS_Deliverable_2_FocusGroup.docx
+++ b/PALSS_Deliverable_2_FocusGroup.docx
@@ -146,6 +146,12 @@
           <w:sz w:val="24"/>
         </w:rPr>
         <w:lastRenderedPageBreak/>
+        <w:t xml:space="preserve">Focus Group </w:t>
+      </w:r>
+      <w:r>
+        <w:rPr>
+          <w:sz w:val="24"/>
+        </w:rPr>
         <w:t>Script</w:t>
       </w:r>
     </w:p>
@@ -307,6 +313,94 @@
           <w:sz w:val="24"/>
         </w:rPr>
         <w:t>Thank you again for taking the time to answer our questions today.</w:t>
+      </w:r>
+    </w:p>
+    <w:p>
+      <w:pPr>
+        <w:jc w:val="center"/>
+        <w:rPr>
+          <w:sz w:val="24"/>
+        </w:rPr>
+      </w:pPr>
+      <w:r>
+        <w:rPr>
+          <w:sz w:val="24"/>
+        </w:rPr>
+        <w:br w:type="page"/>
+      </w:r>
+      <w:r>
+        <w:rPr>
+          <w:sz w:val="24"/>
+        </w:rPr>
+        <w:lastRenderedPageBreak/>
+        <w:t>Focus Group Notes</w:t>
+      </w:r>
+    </w:p>
+    <w:p>
+      <w:pPr>
+        <w:spacing w:line="360" w:lineRule="auto"/>
+        <w:ind w:firstLine="720"/>
+        <w:rPr>
+          <w:sz w:val="24"/>
+        </w:rPr>
+      </w:pPr>
+      <w:proofErr w:type="gramStart"/>
+      <w:r>
+        <w:rPr>
+          <w:sz w:val="24"/>
+        </w:rPr>
+        <w:t>As a result of</w:t>
+      </w:r>
+      <w:proofErr w:type="gramEnd"/>
+      <w:r>
+        <w:rPr>
+          <w:sz w:val="24"/>
+        </w:rPr>
+        <w:t xml:space="preserve"> our lack of development progress, there was not a working demonstration we were able to give. We did, however, show interface mockups and give focus group participants an idea of what we hope Xpendit will be in the future.</w:t>
+      </w:r>
+    </w:p>
+    <w:p>
+      <w:pPr>
+        <w:spacing w:line="360" w:lineRule="auto"/>
+        <w:ind w:firstLine="720"/>
+        <w:rPr>
+          <w:sz w:val="24"/>
+        </w:rPr>
+      </w:pPr>
+      <w:r>
+        <w:rPr>
+          <w:sz w:val="24"/>
+        </w:rPr>
+        <w:t>Each of the participants thought that Xpendit would be a useful app conceptually. One participant noted specifically how Xpendit would be useful for tracking which member of an office owes how much money for a shared purchase of snacks.</w:t>
+      </w:r>
+    </w:p>
+    <w:p>
+      <w:pPr>
+        <w:spacing w:line="360" w:lineRule="auto"/>
+        <w:ind w:firstLine="720"/>
+        <w:rPr>
+          <w:sz w:val="24"/>
+        </w:rPr>
+      </w:pPr>
+      <w:r>
+        <w:rPr>
+          <w:sz w:val="24"/>
+        </w:rPr>
+        <w:t xml:space="preserve">In terms of user interface, each participant enjoyed </w:t>
+      </w:r>
+      <w:proofErr w:type="spellStart"/>
+      <w:r>
+        <w:rPr>
+          <w:sz w:val="24"/>
+        </w:rPr>
+        <w:t>Xpendit’s</w:t>
+      </w:r>
+      <w:proofErr w:type="spellEnd"/>
+      <w:r>
+        <w:rPr>
+          <w:sz w:val="24"/>
+        </w:rPr>
+        <w:t xml:space="preserve"> focus on having a dark theme. Not all participants liked the light blue and pink color scheme employed by Xpendit currently, and stated that they would enjoy having the ability to change the primary and accent colors from the default colors they have now.</w:t>
       </w:r>
       <w:bookmarkStart w:id="0" w:name="_GoBack"/>
       <w:bookmarkEnd w:id="0"/>

</xml_diff>

<commit_message>
Added signed focus group consent forms
</commit_message>
<xml_diff>
--- a/PALSS_Deliverable_2_FocusGroup.docx
+++ b/PALSS_Deliverable_2_FocusGroup.docx
@@ -400,10 +400,298 @@
         <w:rPr>
           <w:sz w:val="24"/>
         </w:rPr>
-        <w:t xml:space="preserve"> focus on having a dark theme. Not all participants liked the light blue and pink color scheme employed by Xpendit currently, and stated that they would enjoy having the ability to change the primary and accent colors from the default colors they have now.</w:t>
-      </w:r>
+        <w:t xml:space="preserve"> focus on having a dark theme. Not all participants liked the light blue and pink color scheme employed by Xpendit </w:t>
+      </w:r>
+      <w:proofErr w:type="gramStart"/>
+      <w:r>
+        <w:rPr>
+          <w:sz w:val="24"/>
+        </w:rPr>
+        <w:t>currently, and</w:t>
+      </w:r>
+      <w:proofErr w:type="gramEnd"/>
+      <w:r>
+        <w:rPr>
+          <w:sz w:val="24"/>
+        </w:rPr>
+        <w:t xml:space="preserve"> stated that they would enjoy having the ability to change the primary and accent colors from the default colors they have now.</w:t>
+      </w:r>
+    </w:p>
+    <w:p>
+      <w:pPr>
+        <w:rPr>
+          <w:sz w:val="24"/>
+        </w:rPr>
+      </w:pPr>
+      <w:r>
+        <w:rPr>
+          <w:sz w:val="24"/>
+        </w:rPr>
+        <w:br w:type="page"/>
+      </w:r>
+    </w:p>
+    <w:p>
+      <w:pPr>
+        <w:rPr>
+          <w:noProof/>
+          <w:sz w:val="24"/>
+        </w:rPr>
+      </w:pPr>
+      <w:r>
+        <w:rPr>
+          <w:noProof/>
+          <w:sz w:val="24"/>
+        </w:rPr>
+        <w:lastRenderedPageBreak/>
+        <w:drawing>
+          <wp:inline distT="0" distB="0" distL="0" distR="0" wp14:anchorId="5C4A381E" wp14:editId="2657B815">
+            <wp:extent cx="5939790" cy="3768918"/>
+            <wp:effectExtent l="0" t="0" r="3810" b="3175"/>
+            <wp:docPr id="2" name="Picture 2"/>
+            <wp:cNvGraphicFramePr>
+              <a:graphicFrameLocks xmlns:a="http://schemas.openxmlformats.org/drawingml/2006/main" noChangeAspect="1"/>
+            </wp:cNvGraphicFramePr>
+            <a:graphic xmlns:a="http://schemas.openxmlformats.org/drawingml/2006/main">
+              <a:graphicData uri="http://schemas.openxmlformats.org/drawingml/2006/picture">
+                <pic:pic xmlns:pic="http://schemas.openxmlformats.org/drawingml/2006/picture">
+                  <pic:nvPicPr>
+                    <pic:cNvPr id="0" name="Picture 11"/>
+                    <pic:cNvPicPr>
+                      <a:picLocks noChangeAspect="1" noChangeArrowheads="1"/>
+                    </pic:cNvPicPr>
+                  </pic:nvPicPr>
+                  <pic:blipFill rotWithShape="1">
+                    <a:blip r:embed="rId4" cstate="print">
+                      <a:extLst>
+                        <a:ext uri="{28A0092B-C50C-407E-A947-70E740481C1C}">
+                          <a14:useLocalDpi xmlns:a14="http://schemas.microsoft.com/office/drawing/2010/main" val="0"/>
+                        </a:ext>
+                      </a:extLst>
+                    </a:blip>
+                    <a:srcRect b="50703"/>
+                    <a:stretch/>
+                  </pic:blipFill>
+                  <pic:spPr bwMode="auto">
+                    <a:xfrm>
+                      <a:off x="0" y="0"/>
+                      <a:ext cx="5939790" cy="3768918"/>
+                    </a:xfrm>
+                    <a:prstGeom prst="rect">
+                      <a:avLst/>
+                    </a:prstGeom>
+                    <a:noFill/>
+                    <a:ln>
+                      <a:noFill/>
+                    </a:ln>
+                    <a:extLst>
+                      <a:ext uri="{53640926-AAD7-44D8-BBD7-CCE9431645EC}">
+                        <a14:shadowObscured xmlns:a14="http://schemas.microsoft.com/office/drawing/2010/main"/>
+                      </a:ext>
+                    </a:extLst>
+                  </pic:spPr>
+                </pic:pic>
+              </a:graphicData>
+            </a:graphic>
+          </wp:inline>
+        </w:drawing>
+      </w:r>
+      <w:r>
+        <w:rPr>
+          <w:noProof/>
+          <w:sz w:val="24"/>
+        </w:rPr>
+        <w:drawing>
+          <wp:inline distT="0" distB="0" distL="0" distR="0" wp14:anchorId="5C6F7170" wp14:editId="0F5F4D05">
+            <wp:extent cx="5939790" cy="3796748"/>
+            <wp:effectExtent l="0" t="0" r="3810" b="0"/>
+            <wp:docPr id="1" name="Picture 1"/>
+            <wp:cNvGraphicFramePr>
+              <a:graphicFrameLocks xmlns:a="http://schemas.openxmlformats.org/drawingml/2006/main" noChangeAspect="1"/>
+            </wp:cNvGraphicFramePr>
+            <a:graphic xmlns:a="http://schemas.openxmlformats.org/drawingml/2006/main">
+              <a:graphicData uri="http://schemas.openxmlformats.org/drawingml/2006/picture">
+                <pic:pic xmlns:pic="http://schemas.openxmlformats.org/drawingml/2006/picture">
+                  <pic:nvPicPr>
+                    <pic:cNvPr id="0" name="Picture 10"/>
+                    <pic:cNvPicPr>
+                      <a:picLocks noChangeAspect="1" noChangeArrowheads="1"/>
+                    </pic:cNvPicPr>
+                  </pic:nvPicPr>
+                  <pic:blipFill rotWithShape="1">
+                    <a:blip r:embed="rId5" cstate="print">
+                      <a:extLst>
+                        <a:ext uri="{28A0092B-C50C-407E-A947-70E740481C1C}">
+                          <a14:useLocalDpi xmlns:a14="http://schemas.microsoft.com/office/drawing/2010/main" val="0"/>
+                        </a:ext>
+                      </a:extLst>
+                    </a:blip>
+                    <a:srcRect b="50340"/>
+                    <a:stretch/>
+                  </pic:blipFill>
+                  <pic:spPr bwMode="auto">
+                    <a:xfrm>
+                      <a:off x="0" y="0"/>
+                      <a:ext cx="5939790" cy="3796748"/>
+                    </a:xfrm>
+                    <a:prstGeom prst="rect">
+                      <a:avLst/>
+                    </a:prstGeom>
+                    <a:noFill/>
+                    <a:ln>
+                      <a:noFill/>
+                    </a:ln>
+                    <a:extLst>
+                      <a:ext uri="{53640926-AAD7-44D8-BBD7-CCE9431645EC}">
+                        <a14:shadowObscured xmlns:a14="http://schemas.microsoft.com/office/drawing/2010/main"/>
+                      </a:ext>
+                    </a:extLst>
+                  </pic:spPr>
+                </pic:pic>
+              </a:graphicData>
+            </a:graphic>
+          </wp:inline>
+        </w:drawing>
+      </w:r>
+    </w:p>
+    <w:p>
+      <w:pPr>
+        <w:rPr>
+          <w:noProof/>
+          <w:sz w:val="24"/>
+        </w:rPr>
+      </w:pPr>
+    </w:p>
+    <w:p>
+      <w:pPr>
+        <w:rPr>
+          <w:noProof/>
+          <w:sz w:val="24"/>
+        </w:rPr>
+      </w:pPr>
+      <w:r>
+        <w:rPr>
+          <w:noProof/>
+          <w:sz w:val="24"/>
+        </w:rPr>
+        <w:lastRenderedPageBreak/>
+        <w:drawing>
+          <wp:inline distT="0" distB="0" distL="0" distR="0" wp14:anchorId="1D06252F" wp14:editId="62F50B29">
+            <wp:extent cx="5939790" cy="3729162"/>
+            <wp:effectExtent l="0" t="0" r="3810" b="5080"/>
+            <wp:docPr id="3" name="Picture 3"/>
+            <wp:cNvGraphicFramePr>
+              <a:graphicFrameLocks xmlns:a="http://schemas.openxmlformats.org/drawingml/2006/main" noChangeAspect="1"/>
+            </wp:cNvGraphicFramePr>
+            <a:graphic xmlns:a="http://schemas.openxmlformats.org/drawingml/2006/main">
+              <a:graphicData uri="http://schemas.openxmlformats.org/drawingml/2006/picture">
+                <pic:pic xmlns:pic="http://schemas.openxmlformats.org/drawingml/2006/picture">
+                  <pic:nvPicPr>
+                    <pic:cNvPr id="0" name="Picture 12"/>
+                    <pic:cNvPicPr>
+                      <a:picLocks noChangeAspect="1" noChangeArrowheads="1"/>
+                    </pic:cNvPicPr>
+                  </pic:nvPicPr>
+                  <pic:blipFill rotWithShape="1">
+                    <a:blip r:embed="rId6" cstate="print">
+                      <a:extLst>
+                        <a:ext uri="{28A0092B-C50C-407E-A947-70E740481C1C}">
+                          <a14:useLocalDpi xmlns:a14="http://schemas.microsoft.com/office/drawing/2010/main" val="0"/>
+                        </a:ext>
+                      </a:extLst>
+                    </a:blip>
+                    <a:srcRect b="51223"/>
+                    <a:stretch/>
+                  </pic:blipFill>
+                  <pic:spPr bwMode="auto">
+                    <a:xfrm>
+                      <a:off x="0" y="0"/>
+                      <a:ext cx="5939790" cy="3729162"/>
+                    </a:xfrm>
+                    <a:prstGeom prst="rect">
+                      <a:avLst/>
+                    </a:prstGeom>
+                    <a:noFill/>
+                    <a:ln>
+                      <a:noFill/>
+                    </a:ln>
+                    <a:extLst>
+                      <a:ext uri="{53640926-AAD7-44D8-BBD7-CCE9431645EC}">
+                        <a14:shadowObscured xmlns:a14="http://schemas.microsoft.com/office/drawing/2010/main"/>
+                      </a:ext>
+                    </a:extLst>
+                  </pic:spPr>
+                </pic:pic>
+              </a:graphicData>
+            </a:graphic>
+          </wp:inline>
+        </w:drawing>
+      </w:r>
+    </w:p>
+    <w:p>
+      <w:pPr>
+        <w:rPr>
+          <w:sz w:val="24"/>
+        </w:rPr>
+      </w:pPr>
       <w:bookmarkStart w:id="0" w:name="_GoBack"/>
       <w:bookmarkEnd w:id="0"/>
+      <w:r>
+        <w:rPr>
+          <w:noProof/>
+          <w:sz w:val="24"/>
+        </w:rPr>
+        <w:drawing>
+          <wp:inline distT="0" distB="0" distL="0" distR="0" wp14:anchorId="3967C4F9" wp14:editId="1A63DDFF">
+            <wp:extent cx="5939790" cy="3713259"/>
+            <wp:effectExtent l="0" t="0" r="3810" b="1905"/>
+            <wp:docPr id="4" name="Picture 4"/>
+            <wp:cNvGraphicFramePr>
+              <a:graphicFrameLocks xmlns:a="http://schemas.openxmlformats.org/drawingml/2006/main" noChangeAspect="1"/>
+            </wp:cNvGraphicFramePr>
+            <a:graphic xmlns:a="http://schemas.openxmlformats.org/drawingml/2006/main">
+              <a:graphicData uri="http://schemas.openxmlformats.org/drawingml/2006/picture">
+                <pic:pic xmlns:pic="http://schemas.openxmlformats.org/drawingml/2006/picture">
+                  <pic:nvPicPr>
+                    <pic:cNvPr id="0" name="Picture 13"/>
+                    <pic:cNvPicPr>
+                      <a:picLocks noChangeAspect="1" noChangeArrowheads="1"/>
+                    </pic:cNvPicPr>
+                  </pic:nvPicPr>
+                  <pic:blipFill rotWithShape="1">
+                    <a:blip r:embed="rId7" cstate="print">
+                      <a:extLst>
+                        <a:ext uri="{28A0092B-C50C-407E-A947-70E740481C1C}">
+                          <a14:useLocalDpi xmlns:a14="http://schemas.microsoft.com/office/drawing/2010/main" val="0"/>
+                        </a:ext>
+                      </a:extLst>
+                    </a:blip>
+                    <a:srcRect b="51431"/>
+                    <a:stretch/>
+                  </pic:blipFill>
+                  <pic:spPr bwMode="auto">
+                    <a:xfrm>
+                      <a:off x="0" y="0"/>
+                      <a:ext cx="5939790" cy="3713259"/>
+                    </a:xfrm>
+                    <a:prstGeom prst="rect">
+                      <a:avLst/>
+                    </a:prstGeom>
+                    <a:noFill/>
+                    <a:ln>
+                      <a:noFill/>
+                    </a:ln>
+                    <a:extLst>
+                      <a:ext uri="{53640926-AAD7-44D8-BBD7-CCE9431645EC}">
+                        <a14:shadowObscured xmlns:a14="http://schemas.microsoft.com/office/drawing/2010/main"/>
+                      </a:ext>
+                    </a:extLst>
+                  </pic:spPr>
+                </pic:pic>
+              </a:graphicData>
+            </a:graphic>
+          </wp:inline>
+        </w:drawing>
+      </w:r>
     </w:p>
     <w:sectPr>
       <w:pgSz w:w="12240" w:h="15840"/>

</xml_diff>